<commit_message>
week 1 pre slide
</commit_message>
<xml_diff>
--- a/pre_plan.docx
+++ b/pre_plan.docx
@@ -11,6 +11,20 @@
       </w:r>
       <w:r>
         <w:t xml:space="preserve"> Name: </w:t>
+      </w:r>
+      <w:r>
+        <w:t xml:space="preserve"> </w:t>
+      </w:r>
+      <w:bookmarkStart w:id="0" w:name="_GoBack"/>
+      <w:bookmarkEnd w:id="0"/>
+      <w:r>
+        <w:t xml:space="preserve">Tu </w:t>
+      </w:r>
+      <w:r>
+        <w:sym w:font="Wingdings" w:char="F0E0"/>
+      </w:r>
+      <w:r>
+        <w:t xml:space="preserve"> Which</w:t>
       </w:r>
     </w:p>
     <w:p>
@@ -204,8 +218,6 @@
         </w:rPr>
         <w:t>Visualizing and Understanding Neural Models in NLP</w:t>
       </w:r>
-      <w:bookmarkStart w:id="0" w:name="_GoBack"/>
-      <w:bookmarkEnd w:id="0"/>
     </w:p>
     <w:sectPr>
       <w:pgSz w:w="11900" w:h="16840"/>
@@ -609,6 +621,7 @@
     <w:lsdException w:name="HTML Sample" w:semiHidden="1" w:unhideWhenUsed="1"/>
     <w:lsdException w:name="HTML Typewriter" w:semiHidden="1" w:unhideWhenUsed="1"/>
     <w:lsdException w:name="HTML Variable" w:semiHidden="1" w:unhideWhenUsed="1"/>
+    <w:lsdException w:name="Normal Table" w:semiHidden="1" w:unhideWhenUsed="1"/>
     <w:lsdException w:name="annotation subject" w:semiHidden="1" w:unhideWhenUsed="1"/>
     <w:lsdException w:name="No List" w:semiHidden="1" w:unhideWhenUsed="1"/>
     <w:lsdException w:name="Outline List 1" w:semiHidden="1" w:unhideWhenUsed="1"/>
@@ -655,8 +668,10 @@
     <w:lsdException w:name="Table Subtle 2" w:semiHidden="1" w:unhideWhenUsed="1"/>
     <w:lsdException w:name="Table Web 1" w:semiHidden="1" w:unhideWhenUsed="1"/>
     <w:lsdException w:name="Table Web 2" w:semiHidden="1" w:unhideWhenUsed="1"/>
+    <w:lsdException w:name="Table Web 3" w:semiHidden="1" w:unhideWhenUsed="1"/>
     <w:lsdException w:name="Balloon Text" w:semiHidden="1" w:unhideWhenUsed="1"/>
     <w:lsdException w:name="Table Grid" w:uiPriority="39"/>
+    <w:lsdException w:name="Table Theme" w:semiHidden="1" w:unhideWhenUsed="1"/>
     <w:lsdException w:name="Placeholder Text" w:semiHidden="1"/>
     <w:lsdException w:name="No Spacing" w:uiPriority="1" w:qFormat="1"/>
     <w:lsdException w:name="Light Shading" w:uiPriority="60"/>

</xml_diff>